<commit_message>
aggiornamento tutorial su word
</commit_message>
<xml_diff>
--- a/various/MODELLAZIONE DEL CUCCHIAIO-tutorial.docx
+++ b/various/MODELLAZIONE DEL CUCCHIAIO-tutorial.docx
@@ -375,6 +375,19 @@
       </w:r>
     </w:p>
     <w:p>
+      <w:r>
+        <w:t>Attraverso il comando “</w:t>
+      </w:r>
+      <w:proofErr w:type="spellStart"/>
+      <w:r>
+        <w:t>connect</w:t>
+      </w:r>
+      <w:proofErr w:type="spellEnd"/>
+      <w:r>
+        <w:t>” collego i bordi, con 4 ring che saranno fondamentali per la modellazione delle concavità.</w:t>
+      </w:r>
+    </w:p>
+    <w:p>
       <w:pPr>
         <w:rPr>
           <w:b/>
@@ -440,109 +453,57 @@
     </w:p>
     <w:p>
       <w:r>
-        <w:t>A</w:t>
-      </w:r>
-      <w:r>
-        <w:t>ttraverso il coma</w:t>
-      </w:r>
-      <w:r>
-        <w:t>n</w:t>
-      </w:r>
-      <w:r>
-        <w:t>d</w:t>
-      </w:r>
-      <w:r>
-        <w:t>o</w:t>
-      </w:r>
-      <w:r>
-        <w:t xml:space="preserve"> “</w:t>
-      </w:r>
-      <w:proofErr w:type="spellStart"/>
-      <w:r>
-        <w:t>connect</w:t>
-      </w:r>
-      <w:proofErr w:type="spellEnd"/>
-      <w:r>
-        <w:t xml:space="preserve">” collego i ring </w:t>
-      </w:r>
-      <w:r>
-        <w:t xml:space="preserve">della sagoma del cucchiaio </w:t>
-      </w:r>
-      <w:r>
-        <w:t>a creare un rettangolo intorno all’ottagono</w:t>
-      </w:r>
-      <w:r>
-        <w:t xml:space="preserve">. </w:t>
-      </w:r>
-    </w:p>
-    <w:p>
-      <w:r>
-        <w:t>B</w:t>
-      </w:r>
-      <w:r>
-        <w:t>ucare</w:t>
-      </w:r>
-      <w:r>
-        <w:t xml:space="preserve"> i</w:t>
-      </w:r>
-      <w:r>
-        <w:t>l</w:t>
-      </w:r>
-      <w:r>
-        <w:t xml:space="preserve"> rettangolo</w:t>
-      </w:r>
-      <w:r>
-        <w:t xml:space="preserve"> appena creato</w:t>
-      </w:r>
-      <w:r>
-        <w:t>, in modo da vedere l’</w:t>
-      </w:r>
-      <w:r>
-        <w:t>ot</w:t>
-      </w:r>
-      <w:r>
-        <w:t xml:space="preserve">tagono. </w:t>
-      </w:r>
-    </w:p>
-    <w:p>
-      <w:r>
-        <w:t xml:space="preserve">Attraverso </w:t>
-      </w:r>
-      <w:r>
-        <w:t>il comand</w:t>
-      </w:r>
-      <w:r>
-        <w:t>o “</w:t>
-      </w:r>
-      <w:proofErr w:type="spellStart"/>
-      <w:r>
-        <w:t>attach</w:t>
-      </w:r>
-      <w:proofErr w:type="spellEnd"/>
-      <w:r>
-        <w:t>”, unisco l’ottagono alla sagoma</w:t>
-      </w:r>
-      <w:r>
-        <w:t xml:space="preserve"> del cucchiaio</w:t>
-      </w:r>
-      <w:r>
-        <w:t>.</w:t>
-      </w:r>
-    </w:p>
-    <w:p>
-      <w:r>
-        <w:t>Attraverso il comando “bridge” collegare i bordi dell’ottagono ai bordi del rettangolo.</w:t>
-      </w:r>
-      <w:r>
-        <w:t xml:space="preserve"> (se necessario aggiungere dei vertici per creare il numero ottimale di bordi da collegare).</w:t>
-      </w:r>
-    </w:p>
-    <w:p>
-      <w:r>
-        <w:t>Alla fine cancello la faccia dell’ottagono, per ottenere il buco.</w:t>
+        <w:t>Bucare il rettangolo della sagoma del cucchiaio che comp</w:t>
+      </w:r>
+      <w:r>
+        <w:t>re</w:t>
       </w:r>
       <w:bookmarkStart w:id="0" w:name="_GoBack"/>
       <w:bookmarkEnd w:id="0"/>
+      <w:r>
+        <w:t xml:space="preserve"> l’ottagono sottostante.</w:t>
+      </w:r>
+    </w:p>
+    <w:p>
+      <w:r>
+        <w:t xml:space="preserve">Attraverso </w:t>
+      </w:r>
+      <w:r>
+        <w:t>il comand</w:t>
+      </w:r>
+      <w:r>
+        <w:t>o “</w:t>
+      </w:r>
+      <w:proofErr w:type="spellStart"/>
+      <w:r>
+        <w:t>attach</w:t>
+      </w:r>
+      <w:proofErr w:type="spellEnd"/>
+      <w:r>
+        <w:t>”, unisco l’ottagono alla sagoma</w:t>
+      </w:r>
+      <w:r>
+        <w:t xml:space="preserve"> del cucchiaio</w:t>
+      </w:r>
+      <w:r>
+        <w:t>.</w:t>
+      </w:r>
+    </w:p>
+    <w:p>
+      <w:r>
+        <w:t>Attraverso il comando “bridge” collegare i bordi dell’o</w:t>
+      </w:r>
+      <w:r>
+        <w:t>ttagono ai bordi del rettangolo</w:t>
+      </w:r>
+      <w:r>
+        <w:t xml:space="preserve"> (se necessario aggiungere dei vertici per creare il numero ottimale di bordi da collegare).</w:t>
+      </w:r>
+    </w:p>
+    <w:p>
+      <w:r>
+        <w:t>Alla fine cancello la faccia dell’ottagono, per ottenere il buco.</w:t>
+      </w:r>
     </w:p>
     <w:sectPr>
       <w:pgSz w:w="11906" w:h="16838"/>

</xml_diff>

<commit_message>
aggiornamento file per tutorial
</commit_message>
<xml_diff>
--- a/various/MODELLAZIONE DEL CUCCHIAIO-tutorial.docx
+++ b/various/MODELLAZIONE DEL CUCCHIAIO-tutorial.docx
@@ -585,27 +585,97 @@
         </w:rPr>
       </w:pPr>
       <w:r>
-        <w:t>Per la “coda” del cucchiaio, occorre attraverso il comando “rotate”, ruotare essa di un angolo coincidente con la foto. ( automaticamente il piano selezionato verrà alzato leggermente, pertanto attraverso il comand</w:t>
+        <w:rPr>
+          <w:b/>
+        </w:rPr>
+        <w:t>3.1</w:t>
+      </w:r>
+      <w:r>
+        <w:rPr>
+          <w:b/>
+        </w:rPr>
+        <w:t xml:space="preserve"> coda</w:t>
+      </w:r>
+    </w:p>
+    <w:p>
+      <w:pPr>
+        <w:rPr>
+          <w:b/>
+        </w:rPr>
+      </w:pPr>
+      <w:r>
+        <w:t xml:space="preserve"> </w:t>
+      </w:r>
+      <w:r>
+        <w:t>Per la “coda” del cucchiaio, occorre attraverso il comando “rotate”, ruotare essa di un angolo coincidente con la foto. ( automaticamente il piano selezionato verrà alzato leggermente, pertanto attraverso il comando “</w:t>
+      </w:r>
+      <w:proofErr w:type="spellStart"/>
+      <w:r>
+        <w:t>move</w:t>
+      </w:r>
+      <w:proofErr w:type="spellEnd"/>
+      <w:r>
+        <w:t>”, lo si riposiziona nella posizione originale).</w:t>
+      </w:r>
+      <w:r>
+        <w:rPr>
+          <w:b/>
+        </w:rPr>
+        <w:t xml:space="preserve"> </w:t>
+      </w:r>
+    </w:p>
+    <w:p>
+      <w:pPr>
+        <w:rPr>
+          <w:b/>
+        </w:rPr>
+      </w:pPr>
+      <w:r>
+        <w:rPr>
+          <w:b/>
+        </w:rPr>
+        <w:t xml:space="preserve">3.2 conca </w:t>
+      </w:r>
+    </w:p>
+    <w:p>
+      <w:r>
+        <w:t>Per la conca, occorre selezionare tutti i vertici all’interno della “bocca” del cucchiaio, e attraverso il comando “</w:t>
+      </w:r>
+      <w:proofErr w:type="spellStart"/>
+      <w:r>
+        <w:t>move</w:t>
+      </w:r>
+      <w:proofErr w:type="spellEnd"/>
+      <w:r>
+        <w:t>”, lungo l’asse z, si abbassa il piano dei vertici.</w:t>
+      </w:r>
+    </w:p>
+    <w:p>
+      <w:r>
+        <w:t>Per ammorbidire la curva della conca, occorre utilizzare il comando “scale”, per stringere la base della conca.</w:t>
+      </w:r>
+    </w:p>
+    <w:p>
+      <w:r>
+        <w:t xml:space="preserve">Ripetere queste due azioni, selezionando ora solo i vertici dei due </w:t>
+      </w:r>
+      <w:proofErr w:type="spellStart"/>
+      <w:r>
+        <w:t>loop</w:t>
+      </w:r>
+      <w:proofErr w:type="spellEnd"/>
+      <w:r>
+        <w:t xml:space="preserve"> al centro della conca.</w:t>
       </w:r>
       <w:bookmarkStart w:id="0" w:name="_GoBack"/>
       <w:bookmarkEnd w:id="0"/>
-      <w:r>
-        <w:t>o “</w:t>
-      </w:r>
-      <w:proofErr w:type="spellStart"/>
-      <w:r>
-        <w:t>move</w:t>
-      </w:r>
-      <w:proofErr w:type="spellEnd"/>
-      <w:r>
-        <w:t>”, lo si riposiziona nella posizione originale).</w:t>
-      </w:r>
-      <w:r>
-        <w:rPr>
-          <w:b/>
-        </w:rPr>
-        <w:t xml:space="preserve"> </w:t>
-      </w:r>
+    </w:p>
+    <w:p>
+      <w:pPr>
+        <w:rPr>
+          <w:b/>
+        </w:rPr>
+      </w:pPr>
     </w:p>
     <w:sectPr>
       <w:pgSz w:w="11906" w:h="16838"/>

</xml_diff>